<commit_message>
Updated Report and Tutorial
</commit_message>
<xml_diff>
--- a/CPSC 3710 Project Report.docx
+++ b/CPSC 3710 Project Report.docx
@@ -1,9 +1,10 @@
 
 <file path=word/document.xml><?xml version="1.0" encoding="utf-8"?>
-<w:document xmlns:wpc="http://schemas.microsoft.com/office/word/2010/wordprocessingCanvas" xmlns:cx="http://schemas.microsoft.com/office/drawing/2014/chartex" xmlns:cx1="http://schemas.microsoft.com/office/drawing/2015/9/8/chartex" xmlns:cx2="http://schemas.microsoft.com/office/drawing/2015/10/21/chartex" xmlns:cx3="http://schemas.microsoft.com/office/drawing/2016/5/9/chartex" xmlns:cx4="http://schemas.microsoft.com/office/drawing/2016/5/10/chartex" xmlns:cx5="http://schemas.microsoft.com/office/drawing/2016/5/11/chartex" xmlns:cx6="http://schemas.microsoft.com/office/drawing/2016/5/12/chartex" xmlns:cx7="http://schemas.microsoft.com/office/drawing/2016/5/13/chartex" xmlns:cx8="http://schemas.microsoft.com/office/drawing/2016/5/14/chartex" xmlns:mc="http://schemas.openxmlformats.org/markup-compatibility/2006" xmlns:aink="http://schemas.microsoft.com/office/drawing/2016/ink" xmlns:am3d="http://schemas.microsoft.com/office/drawing/2017/model3d" xmlns:o="urn:schemas-microsoft-com:office:office" xmlns:r="http://schemas.openxmlformats.org/officeDocument/2006/relationships" xmlns:m="http://schemas.openxmlformats.org/officeDocument/2006/math" xmlns:v="urn:schemas-microsoft-com:vml" xmlns:wp14="http://schemas.microsoft.com/office/word/2010/wordprocessingDrawing" xmlns:wp="http://schemas.openxmlformats.org/drawingml/2006/wordprocessingDrawing" xmlns:w10="urn:schemas-microsoft-com:office:word" xmlns:w="http://schemas.openxmlformats.org/wordprocessingml/2006/main" xmlns:w14="http://schemas.microsoft.com/office/word/2010/wordml" xmlns:w15="http://schemas.microsoft.com/office/word/2012/wordml" xmlns:w16cid="http://schemas.microsoft.com/office/word/2016/wordml/cid" xmlns:w16se="http://schemas.microsoft.com/office/word/2015/wordml/symex" xmlns:wpg="http://schemas.microsoft.com/office/word/2010/wordprocessingGroup" xmlns:wpi="http://schemas.microsoft.com/office/word/2010/wordprocessingInk" xmlns:wne="http://schemas.microsoft.com/office/word/2006/wordml" xmlns:wps="http://schemas.microsoft.com/office/word/2010/wordprocessingShape" mc:Ignorable="w14 w15 w16se w16cid wp14">
+<w:document xmlns:o="urn:schemas-microsoft-com:office:office" xmlns:r="http://schemas.openxmlformats.org/officeDocument/2006/relationships" xmlns:v="urn:schemas-microsoft-com:vml" xmlns:w="http://schemas.openxmlformats.org/wordprocessingml/2006/main" xmlns:w10="urn:schemas-microsoft-com:office:word" xmlns:wp="http://schemas.openxmlformats.org/drawingml/2006/wordprocessingDrawing" xmlns:wps="http://schemas.microsoft.com/office/word/2010/wordprocessingShape" xmlns:wpg="http://schemas.microsoft.com/office/word/2010/wordprocessingGroup" xmlns:mc="http://schemas.openxmlformats.org/markup-compatibility/2006" xmlns:wp14="http://schemas.microsoft.com/office/word/2010/wordprocessingDrawing" xmlns:w14="http://schemas.microsoft.com/office/word/2010/wordml" mc:Ignorable="w14 wp14">
   <w:body>
     <w:p>
       <w:pPr>
+        <w:pStyle w:val="Normal"/>
         <w:jc w:val="center"/>
         <w:rPr>
           <w:sz w:val="24"/>
@@ -21,49 +22,61 @@
     </w:p>
     <w:p>
       <w:pPr>
-        <w:rPr>
-          <w:sz w:val="24"/>
-          <w:szCs w:val="24"/>
-        </w:rPr>
-      </w:pPr>
-    </w:p>
-    <w:p>
-      <w:pPr>
+        <w:pStyle w:val="Normal"/>
+        <w:rPr>
+          <w:sz w:val="24"/>
+          <w:szCs w:val="24"/>
+        </w:rPr>
+      </w:pPr>
+      <w:r>
+        <w:rPr>
+          <w:sz w:val="24"/>
+          <w:szCs w:val="24"/>
+        </w:rPr>
+      </w:r>
+    </w:p>
+    <w:p>
+      <w:pPr>
+        <w:pStyle w:val="Normal"/>
         <w:rPr>
           <w:b/>
-          <w:sz w:val="24"/>
-          <w:szCs w:val="24"/>
-        </w:rPr>
-      </w:pPr>
-      <w:r>
-        <w:rPr>
           <w:b/>
           <w:sz w:val="24"/>
           <w:szCs w:val="24"/>
         </w:rPr>
+      </w:pPr>
+      <w:r>
+        <w:rPr>
+          <w:b/>
+          <w:sz w:val="24"/>
+          <w:szCs w:val="24"/>
+        </w:rPr>
         <w:t>Design and Implementation</w:t>
       </w:r>
     </w:p>
     <w:p>
       <w:pPr>
+        <w:pStyle w:val="Normal"/>
         <w:rPr>
           <w:b/>
-          <w:sz w:val="24"/>
-          <w:szCs w:val="24"/>
-        </w:rPr>
-      </w:pPr>
-      <w:r>
-        <w:rPr>
           <w:b/>
           <w:sz w:val="24"/>
           <w:szCs w:val="24"/>
         </w:rPr>
+      </w:pPr>
+      <w:r>
+        <w:rPr>
+          <w:b/>
+          <w:sz w:val="24"/>
+          <w:szCs w:val="24"/>
+        </w:rPr>
         <w:t>----------------------------------------</w:t>
       </w:r>
     </w:p>
     <w:p>
       <w:pPr>
-        <w:spacing w:line="480" w:lineRule="auto"/>
+        <w:pStyle w:val="Normal"/>
+        <w:spacing w:lineRule="auto" w:line="480"/>
         <w:rPr>
           <w:sz w:val="24"/>
           <w:szCs w:val="24"/>
@@ -80,7 +93,8 @@
     </w:p>
     <w:p>
       <w:pPr>
-        <w:spacing w:line="480" w:lineRule="auto"/>
+        <w:pStyle w:val="Normal"/>
+        <w:spacing w:lineRule="auto" w:line="480"/>
         <w:rPr>
           <w:sz w:val="24"/>
           <w:szCs w:val="24"/>
@@ -97,7 +111,8 @@
     </w:p>
     <w:p>
       <w:pPr>
-        <w:spacing w:line="480" w:lineRule="auto"/>
+        <w:pStyle w:val="Normal"/>
+        <w:spacing w:lineRule="auto" w:line="480"/>
         <w:rPr>
           <w:sz w:val="24"/>
           <w:szCs w:val="24"/>
@@ -109,81 +124,67 @@
           <w:szCs w:val="24"/>
         </w:rPr>
         <w:tab/>
-        <w:t xml:space="preserve">Assumptions made during this project by our group members included the assumption that the robot’s direction of movement would need to change depending on which direction it faced, rather than rotating the world around the robot and moving the robot in a consistent direction. It was also assumed that the buildings in the city could not all be rendered </w:t>
-      </w:r>
-      <w:proofErr w:type="gramStart"/>
-      <w:r>
-        <w:rPr>
-          <w:sz w:val="24"/>
-          <w:szCs w:val="24"/>
-        </w:rPr>
-        <w:t>simultaneously, and</w:t>
-      </w:r>
-      <w:proofErr w:type="gramEnd"/>
-      <w:r>
-        <w:rPr>
-          <w:sz w:val="24"/>
-          <w:szCs w:val="24"/>
-        </w:rPr>
-        <w:t xml:space="preserve"> would need to be rendered selectively depending on the robot’s position in the world. Ultimately these assumptions proved useful in the implementation of our final project.</w:t>
-      </w:r>
-    </w:p>
-    <w:p>
-      <w:pPr>
-        <w:spacing w:line="480" w:lineRule="auto"/>
-        <w:rPr>
-          <w:sz w:val="24"/>
-          <w:szCs w:val="24"/>
-        </w:rPr>
-      </w:pPr>
-    </w:p>
-    <w:p>
-      <w:pPr>
+        <w:t>Assumptions made during this project by our group members included the assumption that the robot’s direction of movement would need to change depending on which direction it faced, rather than rotating the world around the robot and moving the robot in a consistent direction. It was also assumed that the buildings in the city could not all be rendered simultaneously, and would need to be rendered selectively depending on the robot’s position in the world. Ultimately these assumptions proved useful in the implementation of our final project.</w:t>
+      </w:r>
+    </w:p>
+    <w:p>
+      <w:pPr>
+        <w:pStyle w:val="Normal"/>
+        <w:spacing w:lineRule="auto" w:line="480"/>
+        <w:rPr>
+          <w:sz w:val="24"/>
+          <w:szCs w:val="24"/>
+        </w:rPr>
+      </w:pPr>
+      <w:r>
+        <w:rPr>
+          <w:sz w:val="24"/>
+          <w:szCs w:val="24"/>
+        </w:rPr>
+      </w:r>
+    </w:p>
+    <w:p>
+      <w:pPr>
+        <w:pStyle w:val="Normal"/>
         <w:rPr>
           <w:b/>
-          <w:sz w:val="24"/>
-          <w:szCs w:val="24"/>
-        </w:rPr>
-      </w:pPr>
-      <w:r>
-        <w:rPr>
           <w:b/>
           <w:sz w:val="24"/>
           <w:szCs w:val="24"/>
         </w:rPr>
-        <w:t xml:space="preserve">Division of </w:t>
-      </w:r>
-      <w:proofErr w:type="spellStart"/>
+      </w:pPr>
       <w:r>
         <w:rPr>
           <w:b/>
           <w:sz w:val="24"/>
           <w:szCs w:val="24"/>
         </w:rPr>
-        <w:t>Labour</w:t>
-      </w:r>
-      <w:proofErr w:type="spellEnd"/>
-    </w:p>
-    <w:p>
-      <w:pPr>
+        <w:t>Division of Labour</w:t>
+      </w:r>
+    </w:p>
+    <w:p>
+      <w:pPr>
+        <w:pStyle w:val="Normal"/>
         <w:rPr>
           <w:b/>
-          <w:sz w:val="24"/>
-          <w:szCs w:val="24"/>
-        </w:rPr>
-      </w:pPr>
-      <w:r>
-        <w:rPr>
           <w:b/>
           <w:sz w:val="24"/>
           <w:szCs w:val="24"/>
         </w:rPr>
+      </w:pPr>
+      <w:r>
+        <w:rPr>
+          <w:b/>
+          <w:sz w:val="24"/>
+          <w:szCs w:val="24"/>
+        </w:rPr>
         <w:t>----------------------------</w:t>
       </w:r>
     </w:p>
     <w:p>
       <w:pPr>
-        <w:spacing w:line="480" w:lineRule="auto"/>
+        <w:pStyle w:val="Normal"/>
+        <w:spacing w:lineRule="auto" w:line="480"/>
         <w:rPr>
           <w:sz w:val="24"/>
           <w:szCs w:val="24"/>
@@ -195,31 +196,7 @@
           <w:szCs w:val="24"/>
         </w:rPr>
         <w:tab/>
-        <w:t xml:space="preserve">Our group’s division of </w:t>
-      </w:r>
-      <w:proofErr w:type="spellStart"/>
-      <w:r>
-        <w:rPr>
-          <w:sz w:val="24"/>
-          <w:szCs w:val="24"/>
-        </w:rPr>
-        <w:t>labour</w:t>
-      </w:r>
-      <w:proofErr w:type="spellEnd"/>
-      <w:r>
-        <w:rPr>
-          <w:sz w:val="24"/>
-          <w:szCs w:val="24"/>
-        </w:rPr>
-        <w:t xml:space="preserve"> was not strictly enforced, as the elements each group member would work on would overlap at times. The overall design and </w:t>
-      </w:r>
-      <w:r>
-        <w:rPr>
-          <w:sz w:val="24"/>
-          <w:szCs w:val="24"/>
-        </w:rPr>
-        <w:lastRenderedPageBreak/>
-        <w:t>implementation of the game was contributed to by members who also focused on specific elements of the game. However, in terms of general areas of focus, the division of our group’s efforts in implementation can be</w:t>
+        <w:t>Our group’s division of labour was not strictly enforced, as the elements each group member would work on would overlap at times. The overall design and implementation of the game was contributed to by members who also focused on specific elements of the game. However, in terms of general areas of focus, the division of our group’s efforts in implementation can be</w:t>
       </w:r>
       <w:bookmarkStart w:id="0" w:name="_GoBack"/>
       <w:bookmarkEnd w:id="0"/>
@@ -233,15 +210,23 @@
     </w:p>
     <w:p>
       <w:pPr>
-        <w:spacing w:line="480" w:lineRule="auto"/>
-        <w:rPr>
-          <w:sz w:val="24"/>
-          <w:szCs w:val="24"/>
-        </w:rPr>
-      </w:pPr>
-    </w:p>
-    <w:p>
-      <w:pPr>
+        <w:pStyle w:val="Normal"/>
+        <w:spacing w:lineRule="auto" w:line="480"/>
+        <w:rPr>
+          <w:sz w:val="24"/>
+          <w:szCs w:val="24"/>
+        </w:rPr>
+      </w:pPr>
+      <w:r>
+        <w:rPr>
+          <w:sz w:val="24"/>
+          <w:szCs w:val="24"/>
+        </w:rPr>
+      </w:r>
+    </w:p>
+    <w:p>
+      <w:pPr>
+        <w:pStyle w:val="Normal"/>
         <w:numPr>
           <w:ilvl w:val="0"/>
           <w:numId w:val="1"/>
@@ -261,6 +246,7 @@
     </w:p>
     <w:p>
       <w:pPr>
+        <w:pStyle w:val="Normal"/>
         <w:numPr>
           <w:ilvl w:val="0"/>
           <w:numId w:val="1"/>
@@ -280,6 +266,7 @@
     </w:p>
     <w:p>
       <w:pPr>
+        <w:pStyle w:val="Normal"/>
         <w:numPr>
           <w:ilvl w:val="0"/>
           <w:numId w:val="1"/>
@@ -294,27 +281,12 @@
           <w:sz w:val="24"/>
           <w:szCs w:val="24"/>
         </w:rPr>
-        <w:t xml:space="preserve">Jeffrey </w:t>
-      </w:r>
-      <w:proofErr w:type="spellStart"/>
-      <w:r>
-        <w:rPr>
-          <w:sz w:val="24"/>
-          <w:szCs w:val="24"/>
-        </w:rPr>
-        <w:t>Deurloo</w:t>
-      </w:r>
-      <w:proofErr w:type="spellEnd"/>
-      <w:r>
-        <w:rPr>
-          <w:sz w:val="24"/>
-          <w:szCs w:val="24"/>
-        </w:rPr>
-        <w:t>: Streets</w:t>
-      </w:r>
-    </w:p>
-    <w:p>
-      <w:pPr>
+        <w:t>Jeffrey Deurloo: Streets</w:t>
+      </w:r>
+    </w:p>
+    <w:p>
+      <w:pPr>
+        <w:pStyle w:val="Normal"/>
         <w:numPr>
           <w:ilvl w:val="0"/>
           <w:numId w:val="1"/>
@@ -334,34 +306,44 @@
     </w:p>
     <w:p>
       <w:pPr>
-        <w:spacing w:line="480" w:lineRule="auto"/>
-        <w:rPr>
-          <w:sz w:val="24"/>
-          <w:szCs w:val="24"/>
-        </w:rPr>
-      </w:pPr>
-    </w:p>
-    <w:p>
-      <w:pPr>
-        <w:spacing w:line="240" w:lineRule="auto"/>
+        <w:pStyle w:val="Normal"/>
+        <w:spacing w:lineRule="auto" w:line="480"/>
+        <w:rPr>
+          <w:sz w:val="24"/>
+          <w:szCs w:val="24"/>
+        </w:rPr>
+      </w:pPr>
+      <w:r>
+        <w:rPr>
+          <w:sz w:val="24"/>
+          <w:szCs w:val="24"/>
+        </w:rPr>
+      </w:r>
+    </w:p>
+    <w:p>
+      <w:pPr>
+        <w:pStyle w:val="Normal"/>
+        <w:spacing w:lineRule="auto" w:line="240"/>
         <w:rPr>
           <w:b/>
-          <w:sz w:val="24"/>
-          <w:szCs w:val="24"/>
-        </w:rPr>
-      </w:pPr>
-      <w:r>
-        <w:rPr>
           <w:b/>
           <w:sz w:val="24"/>
           <w:szCs w:val="24"/>
         </w:rPr>
+      </w:pPr>
+      <w:r>
+        <w:rPr>
+          <w:b/>
+          <w:sz w:val="24"/>
+          <w:szCs w:val="24"/>
+        </w:rPr>
         <w:t>OpenGL Feature Implementation</w:t>
       </w:r>
     </w:p>
     <w:p>
       <w:pPr>
-        <w:spacing w:line="240" w:lineRule="auto"/>
+        <w:pStyle w:val="Normal"/>
+        <w:spacing w:lineRule="auto" w:line="240"/>
         <w:rPr>
           <w:sz w:val="24"/>
           <w:szCs w:val="24"/>
@@ -378,15 +360,23 @@
     </w:p>
     <w:p>
       <w:pPr>
-        <w:rPr>
-          <w:sz w:val="24"/>
-          <w:szCs w:val="24"/>
-        </w:rPr>
-      </w:pPr>
-    </w:p>
-    <w:p>
-      <w:pPr>
-        <w:spacing w:line="480" w:lineRule="auto"/>
+        <w:pStyle w:val="Normal"/>
+        <w:rPr>
+          <w:sz w:val="24"/>
+          <w:szCs w:val="24"/>
+        </w:rPr>
+      </w:pPr>
+      <w:r>
+        <w:rPr>
+          <w:sz w:val="24"/>
+          <w:szCs w:val="24"/>
+        </w:rPr>
+      </w:r>
+    </w:p>
+    <w:p>
+      <w:pPr>
+        <w:pStyle w:val="Normal"/>
+        <w:spacing w:lineRule="auto" w:line="480"/>
         <w:rPr>
           <w:sz w:val="24"/>
           <w:szCs w:val="24"/>
@@ -403,7 +393,8 @@
     </w:p>
     <w:p>
       <w:pPr>
-        <w:spacing w:line="480" w:lineRule="auto"/>
+        <w:pStyle w:val="Normal"/>
+        <w:spacing w:lineRule="auto" w:line="480"/>
         <w:rPr>
           <w:sz w:val="24"/>
           <w:szCs w:val="24"/>
@@ -415,137 +406,150 @@
           <w:szCs w:val="24"/>
         </w:rPr>
         <w:tab/>
-        <w:t>However, the OpenGL features which required the most learning were likely those associated with the picking and selecting of objects on the screen. This feature involved the use of a name stack, which no members of this project’s group were previously familiar with. Overall, the project proved a good learning experience for the tools and methods associated with using OpenGL, and in graphics implementation in general.</w:t>
-      </w:r>
-    </w:p>
-    <w:p>
-      <w:pPr>
-        <w:rPr>
-          <w:sz w:val="24"/>
-          <w:szCs w:val="24"/>
-        </w:rPr>
-      </w:pPr>
-    </w:p>
-    <w:p>
-      <w:pPr>
-        <w:rPr>
-          <w:sz w:val="24"/>
-          <w:szCs w:val="24"/>
-        </w:rPr>
-      </w:pPr>
+        <w:t xml:space="preserve">However, the OpenGL features which required the most learning were likely those associated with the picking and selecting of objects on the screen. This feature involved the use of a </w:t>
+      </w:r>
+      <w:r>
+        <w:rPr>
+          <w:sz w:val="24"/>
+          <w:szCs w:val="24"/>
+        </w:rPr>
+        <w:t>stencil buffer</w:t>
+      </w:r>
+      <w:r>
+        <w:rPr>
+          <w:sz w:val="24"/>
+          <w:szCs w:val="24"/>
+        </w:rPr>
+        <w:t>, which no members of this project’s group were previously familiar with. Overall, the project proved a good learning experience for the tools and methods associated with using OpenGL, and in graphics implementation in general.</w:t>
+      </w:r>
+    </w:p>
+    <w:p>
+      <w:pPr>
+        <w:pStyle w:val="Normal"/>
+        <w:rPr>
+          <w:sz w:val="24"/>
+          <w:szCs w:val="24"/>
+        </w:rPr>
+      </w:pPr>
+      <w:r>
+        <w:rPr>
+          <w:sz w:val="24"/>
+          <w:szCs w:val="24"/>
+        </w:rPr>
+      </w:r>
+    </w:p>
+    <w:p>
+      <w:pPr>
+        <w:pStyle w:val="Normal"/>
+        <w:rPr/>
+      </w:pPr>
+      <w:r>
+        <w:rPr/>
+      </w:r>
     </w:p>
     <w:sectPr>
-      <w:headerReference w:type="default" r:id="rId7"/>
-      <w:headerReference w:type="first" r:id="rId8"/>
-      <w:footerReference w:type="first" r:id="rId9"/>
+      <w:headerReference w:type="default" r:id="rId2"/>
+      <w:headerReference w:type="first" r:id="rId3"/>
+      <w:footerReference w:type="default" r:id="rId4"/>
+      <w:footerReference w:type="first" r:id="rId5"/>
+      <w:type w:val="nextPage"/>
       <w:pgSz w:w="12240" w:h="15840"/>
-      <w:pgMar w:top="1440" w:right="1440" w:bottom="1440" w:left="1440" w:header="720" w:footer="720" w:gutter="0"/>
-      <w:pgNumType w:start="1"/>
-      <w:cols w:space="720"/>
+      <w:pgMar w:left="1440" w:right="1440" w:header="720" w:top="1440" w:footer="720" w:bottom="1440" w:gutter="0"/>
+      <w:pgNumType w:start="1" w:fmt="decimal"/>
+      <w:formProt w:val="false"/>
       <w:titlePg/>
+      <w:textDirection w:val="lrTb"/>
+      <w:docGrid w:type="default" w:linePitch="240" w:charSpace="4294965247"/>
     </w:sectPr>
   </w:body>
 </w:document>
 </file>
 
-<file path=word/endnotes.xml><?xml version="1.0" encoding="utf-8"?>
-<w:endnotes xmlns:wpc="http://schemas.microsoft.com/office/word/2010/wordprocessingCanvas" xmlns:cx="http://schemas.microsoft.com/office/drawing/2014/chartex" xmlns:cx1="http://schemas.microsoft.com/office/drawing/2015/9/8/chartex" xmlns:cx2="http://schemas.microsoft.com/office/drawing/2015/10/21/chartex" xmlns:cx3="http://schemas.microsoft.com/office/drawing/2016/5/9/chartex" xmlns:cx4="http://schemas.microsoft.com/office/drawing/2016/5/10/chartex" xmlns:cx5="http://schemas.microsoft.com/office/drawing/2016/5/11/chartex" xmlns:cx6="http://schemas.microsoft.com/office/drawing/2016/5/12/chartex" xmlns:cx7="http://schemas.microsoft.com/office/drawing/2016/5/13/chartex" xmlns:cx8="http://schemas.microsoft.com/office/drawing/2016/5/14/chartex" xmlns:mc="http://schemas.openxmlformats.org/markup-compatibility/2006" xmlns:aink="http://schemas.microsoft.com/office/drawing/2016/ink" xmlns:am3d="http://schemas.microsoft.com/office/drawing/2017/model3d" xmlns:o="urn:schemas-microsoft-com:office:office" xmlns:r="http://schemas.openxmlformats.org/officeDocument/2006/relationships" xmlns:m="http://schemas.openxmlformats.org/officeDocument/2006/math" xmlns:v="urn:schemas-microsoft-com:vml" xmlns:wp14="http://schemas.microsoft.com/office/word/2010/wordprocessingDrawing" xmlns:wp="http://schemas.openxmlformats.org/drawingml/2006/wordprocessingDrawing" xmlns:w10="urn:schemas-microsoft-com:office:word" xmlns:w="http://schemas.openxmlformats.org/wordprocessingml/2006/main" xmlns:w14="http://schemas.microsoft.com/office/word/2010/wordml" xmlns:w15="http://schemas.microsoft.com/office/word/2012/wordml" xmlns:w16cid="http://schemas.microsoft.com/office/word/2016/wordml/cid" xmlns:w16se="http://schemas.microsoft.com/office/word/2015/wordml/symex" xmlns:wpg="http://schemas.microsoft.com/office/word/2010/wordprocessingGroup" xmlns:wpi="http://schemas.microsoft.com/office/word/2010/wordprocessingInk" xmlns:wne="http://schemas.microsoft.com/office/word/2006/wordml" xmlns:wps="http://schemas.microsoft.com/office/word/2010/wordprocessingShape" mc:Ignorable="w14 w15 w16se w16cid wp14">
-  <w:endnote w:type="separator" w:id="-1">
-    <w:p>
-      <w:pPr>
-        <w:spacing w:line="240" w:lineRule="auto"/>
-      </w:pPr>
-      <w:r>
-        <w:separator/>
-      </w:r>
-    </w:p>
-  </w:endnote>
-  <w:endnote w:type="continuationSeparator" w:id="0">
-    <w:p>
-      <w:pPr>
-        <w:spacing w:line="240" w:lineRule="auto"/>
-      </w:pPr>
-      <w:r>
-        <w:continuationSeparator/>
-      </w:r>
-    </w:p>
-  </w:endnote>
-</w:endnotes>
-</file>
-
 <file path=word/footer1.xml><?xml version="1.0" encoding="utf-8"?>
-<w:ftr xmlns:wpc="http://schemas.microsoft.com/office/word/2010/wordprocessingCanvas" xmlns:cx="http://schemas.microsoft.com/office/drawing/2014/chartex" xmlns:cx1="http://schemas.microsoft.com/office/drawing/2015/9/8/chartex" xmlns:cx2="http://schemas.microsoft.com/office/drawing/2015/10/21/chartex" xmlns:cx3="http://schemas.microsoft.com/office/drawing/2016/5/9/chartex" xmlns:cx4="http://schemas.microsoft.com/office/drawing/2016/5/10/chartex" xmlns:cx5="http://schemas.microsoft.com/office/drawing/2016/5/11/chartex" xmlns:cx6="http://schemas.microsoft.com/office/drawing/2016/5/12/chartex" xmlns:cx7="http://schemas.microsoft.com/office/drawing/2016/5/13/chartex" xmlns:cx8="http://schemas.microsoft.com/office/drawing/2016/5/14/chartex" xmlns:mc="http://schemas.openxmlformats.org/markup-compatibility/2006" xmlns:aink="http://schemas.microsoft.com/office/drawing/2016/ink" xmlns:am3d="http://schemas.microsoft.com/office/drawing/2017/model3d" xmlns:o="urn:schemas-microsoft-com:office:office" xmlns:r="http://schemas.openxmlformats.org/officeDocument/2006/relationships" xmlns:m="http://schemas.openxmlformats.org/officeDocument/2006/math" xmlns:v="urn:schemas-microsoft-com:vml" xmlns:wp14="http://schemas.microsoft.com/office/word/2010/wordprocessingDrawing" xmlns:wp="http://schemas.openxmlformats.org/drawingml/2006/wordprocessingDrawing" xmlns:w10="urn:schemas-microsoft-com:office:word" xmlns:w="http://schemas.openxmlformats.org/wordprocessingml/2006/main" xmlns:w14="http://schemas.microsoft.com/office/word/2010/wordml" xmlns:w15="http://schemas.microsoft.com/office/word/2012/wordml" xmlns:w16cid="http://schemas.microsoft.com/office/word/2016/wordml/cid" xmlns:w16se="http://schemas.microsoft.com/office/word/2015/wordml/symex" xmlns:wpg="http://schemas.microsoft.com/office/word/2010/wordprocessingGroup" xmlns:wpi="http://schemas.microsoft.com/office/word/2010/wordprocessingInk" xmlns:wne="http://schemas.microsoft.com/office/word/2006/wordml" xmlns:wps="http://schemas.microsoft.com/office/word/2010/wordprocessingShape" mc:Ignorable="w14 w15 w16se w16cid wp14">
-  <w:p/>
+<w:ftr xmlns:o="urn:schemas-microsoft-com:office:office" xmlns:r="http://schemas.openxmlformats.org/officeDocument/2006/relationships" xmlns:v="urn:schemas-microsoft-com:vml" xmlns:w="http://schemas.openxmlformats.org/wordprocessingml/2006/main" xmlns:w10="urn:schemas-microsoft-com:office:word" xmlns:wp="http://schemas.openxmlformats.org/drawingml/2006/wordprocessingDrawing" xmlns:wps="http://schemas.microsoft.com/office/word/2010/wordprocessingShape" xmlns:wpg="http://schemas.microsoft.com/office/word/2010/wordprocessingGroup" xmlns:mc="http://schemas.openxmlformats.org/markup-compatibility/2006" xmlns:wp14="http://schemas.microsoft.com/office/word/2010/wordprocessingDrawing" xmlns:w14="http://schemas.microsoft.com/office/word/2010/wordml" mc:Ignorable="w14 wp14">
+  <w:p>
+    <w:pPr>
+      <w:pStyle w:val="Footer"/>
+      <w:rPr/>
+    </w:pPr>
+    <w:r>
+      <w:rPr/>
+    </w:r>
+  </w:p>
 </w:ftr>
 </file>
 
-<file path=word/footnotes.xml><?xml version="1.0" encoding="utf-8"?>
-<w:footnotes xmlns:wpc="http://schemas.microsoft.com/office/word/2010/wordprocessingCanvas" xmlns:cx="http://schemas.microsoft.com/office/drawing/2014/chartex" xmlns:cx1="http://schemas.microsoft.com/office/drawing/2015/9/8/chartex" xmlns:cx2="http://schemas.microsoft.com/office/drawing/2015/10/21/chartex" xmlns:cx3="http://schemas.microsoft.com/office/drawing/2016/5/9/chartex" xmlns:cx4="http://schemas.microsoft.com/office/drawing/2016/5/10/chartex" xmlns:cx5="http://schemas.microsoft.com/office/drawing/2016/5/11/chartex" xmlns:cx6="http://schemas.microsoft.com/office/drawing/2016/5/12/chartex" xmlns:cx7="http://schemas.microsoft.com/office/drawing/2016/5/13/chartex" xmlns:cx8="http://schemas.microsoft.com/office/drawing/2016/5/14/chartex" xmlns:mc="http://schemas.openxmlformats.org/markup-compatibility/2006" xmlns:aink="http://schemas.microsoft.com/office/drawing/2016/ink" xmlns:am3d="http://schemas.microsoft.com/office/drawing/2017/model3d" xmlns:o="urn:schemas-microsoft-com:office:office" xmlns:r="http://schemas.openxmlformats.org/officeDocument/2006/relationships" xmlns:m="http://schemas.openxmlformats.org/officeDocument/2006/math" xmlns:v="urn:schemas-microsoft-com:vml" xmlns:wp14="http://schemas.microsoft.com/office/word/2010/wordprocessingDrawing" xmlns:wp="http://schemas.openxmlformats.org/drawingml/2006/wordprocessingDrawing" xmlns:w10="urn:schemas-microsoft-com:office:word" xmlns:w="http://schemas.openxmlformats.org/wordprocessingml/2006/main" xmlns:w14="http://schemas.microsoft.com/office/word/2010/wordml" xmlns:w15="http://schemas.microsoft.com/office/word/2012/wordml" xmlns:w16cid="http://schemas.microsoft.com/office/word/2016/wordml/cid" xmlns:w16se="http://schemas.microsoft.com/office/word/2015/wordml/symex" xmlns:wpg="http://schemas.microsoft.com/office/word/2010/wordprocessingGroup" xmlns:wpi="http://schemas.microsoft.com/office/word/2010/wordprocessingInk" xmlns:wne="http://schemas.microsoft.com/office/word/2006/wordml" xmlns:wps="http://schemas.microsoft.com/office/word/2010/wordprocessingShape" mc:Ignorable="w14 w15 w16se w16cid wp14">
-  <w:footnote w:type="separator" w:id="-1">
-    <w:p>
-      <w:pPr>
-        <w:spacing w:line="240" w:lineRule="auto"/>
-      </w:pPr>
-      <w:r>
-        <w:separator/>
-      </w:r>
-    </w:p>
-  </w:footnote>
-  <w:footnote w:type="continuationSeparator" w:id="0">
-    <w:p>
-      <w:pPr>
-        <w:spacing w:line="240" w:lineRule="auto"/>
-      </w:pPr>
-      <w:r>
-        <w:continuationSeparator/>
-      </w:r>
-    </w:p>
-  </w:footnote>
-</w:footnotes>
+<file path=word/footer2.xml><?xml version="1.0" encoding="utf-8"?>
+<w:ftr xmlns:o="urn:schemas-microsoft-com:office:office" xmlns:r="http://schemas.openxmlformats.org/officeDocument/2006/relationships" xmlns:v="urn:schemas-microsoft-com:vml" xmlns:w="http://schemas.openxmlformats.org/wordprocessingml/2006/main" xmlns:w10="urn:schemas-microsoft-com:office:word" xmlns:wp="http://schemas.openxmlformats.org/drawingml/2006/wordprocessingDrawing" xmlns:wps="http://schemas.microsoft.com/office/word/2010/wordprocessingShape" xmlns:wpg="http://schemas.microsoft.com/office/word/2010/wordprocessingGroup" xmlns:mc="http://schemas.openxmlformats.org/markup-compatibility/2006" xmlns:wp14="http://schemas.microsoft.com/office/word/2010/wordprocessingDrawing" xmlns:w14="http://schemas.microsoft.com/office/word/2010/wordml" mc:Ignorable="w14 wp14">
+  <w:p>
+    <w:pPr>
+      <w:pStyle w:val="Normal"/>
+      <w:rPr/>
+    </w:pPr>
+    <w:r>
+      <w:rPr/>
+    </w:r>
+  </w:p>
+</w:ftr>
 </file>
 
 <file path=word/header1.xml><?xml version="1.0" encoding="utf-8"?>
-<w:hdr xmlns:wpc="http://schemas.microsoft.com/office/word/2010/wordprocessingCanvas" xmlns:cx="http://schemas.microsoft.com/office/drawing/2014/chartex" xmlns:cx1="http://schemas.microsoft.com/office/drawing/2015/9/8/chartex" xmlns:cx2="http://schemas.microsoft.com/office/drawing/2015/10/21/chartex" xmlns:cx3="http://schemas.microsoft.com/office/drawing/2016/5/9/chartex" xmlns:cx4="http://schemas.microsoft.com/office/drawing/2016/5/10/chartex" xmlns:cx5="http://schemas.microsoft.com/office/drawing/2016/5/11/chartex" xmlns:cx6="http://schemas.microsoft.com/office/drawing/2016/5/12/chartex" xmlns:cx7="http://schemas.microsoft.com/office/drawing/2016/5/13/chartex" xmlns:cx8="http://schemas.microsoft.com/office/drawing/2016/5/14/chartex" xmlns:mc="http://schemas.openxmlformats.org/markup-compatibility/2006" xmlns:aink="http://schemas.microsoft.com/office/drawing/2016/ink" xmlns:am3d="http://schemas.microsoft.com/office/drawing/2017/model3d" xmlns:o="urn:schemas-microsoft-com:office:office" xmlns:r="http://schemas.openxmlformats.org/officeDocument/2006/relationships" xmlns:m="http://schemas.openxmlformats.org/officeDocument/2006/math" xmlns:v="urn:schemas-microsoft-com:vml" xmlns:wp14="http://schemas.microsoft.com/office/word/2010/wordprocessingDrawing" xmlns:wp="http://schemas.openxmlformats.org/drawingml/2006/wordprocessingDrawing" xmlns:w10="urn:schemas-microsoft-com:office:word" xmlns:w="http://schemas.openxmlformats.org/wordprocessingml/2006/main" xmlns:w14="http://schemas.microsoft.com/office/word/2010/wordml" xmlns:w15="http://schemas.microsoft.com/office/word/2012/wordml" xmlns:w16cid="http://schemas.microsoft.com/office/word/2016/wordml/cid" xmlns:w16se="http://schemas.microsoft.com/office/word/2015/wordml/symex" xmlns:wpg="http://schemas.microsoft.com/office/word/2010/wordprocessingGroup" xmlns:wpi="http://schemas.microsoft.com/office/word/2010/wordprocessingInk" xmlns:wne="http://schemas.microsoft.com/office/word/2006/wordml" xmlns:wps="http://schemas.microsoft.com/office/word/2010/wordprocessingShape" mc:Ignorable="w14 w15 w16se w16cid wp14">
-  <w:p/>
+<w:hdr xmlns:o="urn:schemas-microsoft-com:office:office" xmlns:r="http://schemas.openxmlformats.org/officeDocument/2006/relationships" xmlns:v="urn:schemas-microsoft-com:vml" xmlns:w="http://schemas.openxmlformats.org/wordprocessingml/2006/main" xmlns:w10="urn:schemas-microsoft-com:office:word" xmlns:wp="http://schemas.openxmlformats.org/drawingml/2006/wordprocessingDrawing" xmlns:wps="http://schemas.microsoft.com/office/word/2010/wordprocessingShape" xmlns:wpg="http://schemas.microsoft.com/office/word/2010/wordprocessingGroup" xmlns:mc="http://schemas.openxmlformats.org/markup-compatibility/2006" xmlns:wp14="http://schemas.microsoft.com/office/word/2010/wordprocessingDrawing" xmlns:w14="http://schemas.microsoft.com/office/word/2010/wordml" mc:Ignorable="w14 wp14">
+  <w:p>
+    <w:pPr>
+      <w:pStyle w:val="Normal"/>
+      <w:rPr/>
+    </w:pPr>
+    <w:r>
+      <w:rPr/>
+    </w:r>
+  </w:p>
 </w:hdr>
 </file>
 
 <file path=word/header2.xml><?xml version="1.0" encoding="utf-8"?>
-<w:hdr xmlns:wpc="http://schemas.microsoft.com/office/word/2010/wordprocessingCanvas" xmlns:cx="http://schemas.microsoft.com/office/drawing/2014/chartex" xmlns:cx1="http://schemas.microsoft.com/office/drawing/2015/9/8/chartex" xmlns:cx2="http://schemas.microsoft.com/office/drawing/2015/10/21/chartex" xmlns:cx3="http://schemas.microsoft.com/office/drawing/2016/5/9/chartex" xmlns:cx4="http://schemas.microsoft.com/office/drawing/2016/5/10/chartex" xmlns:cx5="http://schemas.microsoft.com/office/drawing/2016/5/11/chartex" xmlns:cx6="http://schemas.microsoft.com/office/drawing/2016/5/12/chartex" xmlns:cx7="http://schemas.microsoft.com/office/drawing/2016/5/13/chartex" xmlns:cx8="http://schemas.microsoft.com/office/drawing/2016/5/14/chartex" xmlns:mc="http://schemas.openxmlformats.org/markup-compatibility/2006" xmlns:aink="http://schemas.microsoft.com/office/drawing/2016/ink" xmlns:am3d="http://schemas.microsoft.com/office/drawing/2017/model3d" xmlns:o="urn:schemas-microsoft-com:office:office" xmlns:r="http://schemas.openxmlformats.org/officeDocument/2006/relationships" xmlns:m="http://schemas.openxmlformats.org/officeDocument/2006/math" xmlns:v="urn:schemas-microsoft-com:vml" xmlns:wp14="http://schemas.microsoft.com/office/word/2010/wordprocessingDrawing" xmlns:wp="http://schemas.openxmlformats.org/drawingml/2006/wordprocessingDrawing" xmlns:w10="urn:schemas-microsoft-com:office:word" xmlns:w="http://schemas.openxmlformats.org/wordprocessingml/2006/main" xmlns:w14="http://schemas.microsoft.com/office/word/2010/wordml" xmlns:w15="http://schemas.microsoft.com/office/word/2012/wordml" xmlns:w16cid="http://schemas.microsoft.com/office/word/2016/wordml/cid" xmlns:w16se="http://schemas.microsoft.com/office/word/2015/wordml/symex" xmlns:wpg="http://schemas.microsoft.com/office/word/2010/wordprocessingGroup" xmlns:wpi="http://schemas.microsoft.com/office/word/2010/wordprocessingInk" xmlns:wne="http://schemas.microsoft.com/office/word/2006/wordml" xmlns:wps="http://schemas.microsoft.com/office/word/2010/wordprocessingShape" mc:Ignorable="w14 w15 w16se w16cid wp14">
+<w:hdr xmlns:o="urn:schemas-microsoft-com:office:office" xmlns:r="http://schemas.openxmlformats.org/officeDocument/2006/relationships" xmlns:v="urn:schemas-microsoft-com:vml" xmlns:w="http://schemas.openxmlformats.org/wordprocessingml/2006/main" xmlns:w10="urn:schemas-microsoft-com:office:word" xmlns:wp="http://schemas.openxmlformats.org/drawingml/2006/wordprocessingDrawing" xmlns:wps="http://schemas.microsoft.com/office/word/2010/wordprocessingShape" xmlns:wpg="http://schemas.microsoft.com/office/word/2010/wordprocessingGroup" xmlns:mc="http://schemas.openxmlformats.org/markup-compatibility/2006" xmlns:wp14="http://schemas.microsoft.com/office/word/2010/wordprocessingDrawing" xmlns:w14="http://schemas.microsoft.com/office/word/2010/wordml" mc:Ignorable="w14 wp14">
   <w:p>
     <w:pPr>
+      <w:pStyle w:val="Normal"/>
       <w:jc w:val="right"/>
+      <w:rPr/>
     </w:pPr>
     <w:r>
+      <w:rPr/>
       <w:t>David Adams</w:t>
     </w:r>
   </w:p>
   <w:p>
     <w:pPr>
+      <w:pStyle w:val="Normal"/>
       <w:jc w:val="right"/>
+      <w:rPr/>
     </w:pPr>
     <w:r>
+      <w:rPr/>
       <w:t>Matthew Davison</w:t>
     </w:r>
   </w:p>
   <w:p>
     <w:pPr>
+      <w:pStyle w:val="Normal"/>
       <w:jc w:val="right"/>
+      <w:rPr/>
     </w:pPr>
     <w:r>
-      <w:t xml:space="preserve">Jeffrey </w:t>
+      <w:rPr/>
+      <w:t>Jeffrey Deurloo</w:t>
     </w:r>
-    <w:proofErr w:type="spellStart"/>
-    <w:r>
-      <w:t>Deurloo</w:t>
-    </w:r>
-    <w:proofErr w:type="spellEnd"/>
   </w:p>
   <w:p>
     <w:pPr>
+      <w:pStyle w:val="Normal"/>
       <w:jc w:val="right"/>
+      <w:rPr/>
     </w:pPr>
     <w:r>
+      <w:rPr/>
       <w:t>Jordan Duncan</w:t>
     </w:r>
   </w:p>
@@ -553,32 +557,32 @@
 </file>
 
 <file path=word/numbering.xml><?xml version="1.0" encoding="utf-8"?>
-<w:numbering xmlns:wpc="http://schemas.microsoft.com/office/word/2010/wordprocessingCanvas" xmlns:cx="http://schemas.microsoft.com/office/drawing/2014/chartex" xmlns:cx1="http://schemas.microsoft.com/office/drawing/2015/9/8/chartex" xmlns:cx2="http://schemas.microsoft.com/office/drawing/2015/10/21/chartex" xmlns:cx3="http://schemas.microsoft.com/office/drawing/2016/5/9/chartex" xmlns:cx4="http://schemas.microsoft.com/office/drawing/2016/5/10/chartex" xmlns:cx5="http://schemas.microsoft.com/office/drawing/2016/5/11/chartex" xmlns:cx6="http://schemas.microsoft.com/office/drawing/2016/5/12/chartex" xmlns:cx7="http://schemas.microsoft.com/office/drawing/2016/5/13/chartex" xmlns:cx8="http://schemas.microsoft.com/office/drawing/2016/5/14/chartex" xmlns:mc="http://schemas.openxmlformats.org/markup-compatibility/2006" xmlns:aink="http://schemas.microsoft.com/office/drawing/2016/ink" xmlns:am3d="http://schemas.microsoft.com/office/drawing/2017/model3d" xmlns:o="urn:schemas-microsoft-com:office:office" xmlns:r="http://schemas.openxmlformats.org/officeDocument/2006/relationships" xmlns:m="http://schemas.openxmlformats.org/officeDocument/2006/math" xmlns:v="urn:schemas-microsoft-com:vml" xmlns:wp14="http://schemas.microsoft.com/office/word/2010/wordprocessingDrawing" xmlns:wp="http://schemas.openxmlformats.org/drawingml/2006/wordprocessingDrawing" xmlns:w10="urn:schemas-microsoft-com:office:word" xmlns:w="http://schemas.openxmlformats.org/wordprocessingml/2006/main" xmlns:w14="http://schemas.microsoft.com/office/word/2010/wordml" xmlns:w15="http://schemas.microsoft.com/office/word/2012/wordml" xmlns:w16cid="http://schemas.microsoft.com/office/word/2016/wordml/cid" xmlns:w16se="http://schemas.microsoft.com/office/word/2015/wordml/symex" xmlns:wpg="http://schemas.microsoft.com/office/word/2010/wordprocessingGroup" xmlns:wpi="http://schemas.microsoft.com/office/word/2010/wordprocessingInk" xmlns:wne="http://schemas.microsoft.com/office/word/2006/wordml" xmlns:wps="http://schemas.microsoft.com/office/word/2010/wordprocessingShape" mc:Ignorable="w14 w15 w16se w16cid wp14">
-  <w:abstractNum w:abstractNumId="0" w15:restartNumberingAfterBreak="0">
-    <w:nsid w:val="6FAF6021"/>
-    <w:multiLevelType w:val="multilevel"/>
-    <w:tmpl w:val="15F0EAA2"/>
+<w:numbering xmlns:w="http://schemas.openxmlformats.org/wordprocessingml/2006/main" xmlns:o="urn:schemas-microsoft-com:office:office" xmlns:r="http://schemas.openxmlformats.org/officeDocument/2006/relationships" xmlns:v="urn:schemas-microsoft-com:vml">
+  <w:abstractNum w:abstractNumId="1">
     <w:lvl w:ilvl="0">
       <w:start w:val="1"/>
       <w:numFmt w:val="bullet"/>
-      <w:lvlText w:val="●"/>
+      <w:lvlText w:val=""/>
       <w:lvlJc w:val="left"/>
       <w:pPr>
         <w:ind w:left="1440" w:hanging="360"/>
       </w:pPr>
       <w:rPr>
+        <w:rFonts w:ascii="Wingdings" w:hAnsi="Wingdings" w:cs="Wingdings" w:hint="default"/>
+        <w:sz w:val="24"/>
         <w:u w:val="none"/>
       </w:rPr>
     </w:lvl>
     <w:lvl w:ilvl="1">
       <w:start w:val="1"/>
       <w:numFmt w:val="bullet"/>
-      <w:lvlText w:val="○"/>
+      <w:lvlText w:val=""/>
       <w:lvlJc w:val="left"/>
       <w:pPr>
         <w:ind w:left="2160" w:hanging="360"/>
       </w:pPr>
       <w:rPr>
+        <w:rFonts w:ascii="Wingdings 2" w:hAnsi="Wingdings 2" w:cs="Wingdings 2" w:hint="default"/>
         <w:u w:val="none"/>
       </w:rPr>
     </w:lvl>
@@ -591,30 +595,33 @@
         <w:ind w:left="2880" w:hanging="360"/>
       </w:pPr>
       <w:rPr>
+        <w:rFonts w:ascii="OpenSymbol" w:hAnsi="OpenSymbol" w:cs="OpenSymbol" w:hint="default"/>
         <w:u w:val="none"/>
       </w:rPr>
     </w:lvl>
     <w:lvl w:ilvl="3">
       <w:start w:val="1"/>
       <w:numFmt w:val="bullet"/>
-      <w:lvlText w:val="●"/>
+      <w:lvlText w:val=""/>
       <w:lvlJc w:val="left"/>
       <w:pPr>
         <w:ind w:left="3600" w:hanging="360"/>
       </w:pPr>
       <w:rPr>
+        <w:rFonts w:ascii="Wingdings" w:hAnsi="Wingdings" w:cs="Wingdings" w:hint="default"/>
         <w:u w:val="none"/>
       </w:rPr>
     </w:lvl>
     <w:lvl w:ilvl="4">
       <w:start w:val="1"/>
       <w:numFmt w:val="bullet"/>
-      <w:lvlText w:val="○"/>
+      <w:lvlText w:val=""/>
       <w:lvlJc w:val="left"/>
       <w:pPr>
         <w:ind w:left="4320" w:hanging="360"/>
       </w:pPr>
       <w:rPr>
+        <w:rFonts w:ascii="Wingdings 2" w:hAnsi="Wingdings 2" w:cs="Wingdings 2" w:hint="default"/>
         <w:u w:val="none"/>
       </w:rPr>
     </w:lvl>
@@ -627,30 +634,33 @@
         <w:ind w:left="5040" w:hanging="360"/>
       </w:pPr>
       <w:rPr>
+        <w:rFonts w:ascii="OpenSymbol" w:hAnsi="OpenSymbol" w:cs="OpenSymbol" w:hint="default"/>
         <w:u w:val="none"/>
       </w:rPr>
     </w:lvl>
     <w:lvl w:ilvl="6">
       <w:start w:val="1"/>
       <w:numFmt w:val="bullet"/>
-      <w:lvlText w:val="●"/>
+      <w:lvlText w:val=""/>
       <w:lvlJc w:val="left"/>
       <w:pPr>
         <w:ind w:left="5760" w:hanging="360"/>
       </w:pPr>
       <w:rPr>
+        <w:rFonts w:ascii="Wingdings" w:hAnsi="Wingdings" w:cs="Wingdings" w:hint="default"/>
         <w:u w:val="none"/>
       </w:rPr>
     </w:lvl>
     <w:lvl w:ilvl="7">
       <w:start w:val="1"/>
       <w:numFmt w:val="bullet"/>
-      <w:lvlText w:val="○"/>
+      <w:lvlText w:val=""/>
       <w:lvlJc w:val="left"/>
       <w:pPr>
         <w:ind w:left="6480" w:hanging="360"/>
       </w:pPr>
       <w:rPr>
+        <w:rFonts w:ascii="Wingdings 2" w:hAnsi="Wingdings 2" w:cs="Wingdings 2" w:hint="default"/>
         <w:u w:val="none"/>
       </w:rPr>
     </w:lvl>
@@ -663,44 +673,165 @@
         <w:ind w:left="7200" w:hanging="360"/>
       </w:pPr>
       <w:rPr>
+        <w:rFonts w:ascii="OpenSymbol" w:hAnsi="OpenSymbol" w:cs="OpenSymbol" w:hint="default"/>
         <w:u w:val="none"/>
       </w:rPr>
     </w:lvl>
   </w:abstractNum>
+  <w:abstractNum w:abstractNumId="2">
+    <w:lvl w:ilvl="0">
+      <w:start w:val="1"/>
+      <w:numFmt w:val="none"/>
+      <w:suff w:val="nothing"/>
+      <w:lvlText w:val=""/>
+      <w:lvlJc w:val="left"/>
+      <w:pPr>
+        <w:tabs>
+          <w:tab w:val="num" w:pos="432"/>
+        </w:tabs>
+        <w:ind w:left="432" w:hanging="432"/>
+      </w:pPr>
+    </w:lvl>
+    <w:lvl w:ilvl="1">
+      <w:start w:val="1"/>
+      <w:numFmt w:val="none"/>
+      <w:suff w:val="nothing"/>
+      <w:lvlText w:val=""/>
+      <w:lvlJc w:val="left"/>
+      <w:pPr>
+        <w:tabs>
+          <w:tab w:val="num" w:pos="576"/>
+        </w:tabs>
+        <w:ind w:left="576" w:hanging="576"/>
+      </w:pPr>
+    </w:lvl>
+    <w:lvl w:ilvl="2">
+      <w:start w:val="1"/>
+      <w:numFmt w:val="none"/>
+      <w:suff w:val="nothing"/>
+      <w:lvlText w:val=""/>
+      <w:lvlJc w:val="left"/>
+      <w:pPr>
+        <w:tabs>
+          <w:tab w:val="num" w:pos="720"/>
+        </w:tabs>
+        <w:ind w:left="720" w:hanging="720"/>
+      </w:pPr>
+    </w:lvl>
+    <w:lvl w:ilvl="3">
+      <w:start w:val="1"/>
+      <w:numFmt w:val="none"/>
+      <w:suff w:val="nothing"/>
+      <w:lvlText w:val=""/>
+      <w:lvlJc w:val="left"/>
+      <w:pPr>
+        <w:tabs>
+          <w:tab w:val="num" w:pos="864"/>
+        </w:tabs>
+        <w:ind w:left="864" w:hanging="864"/>
+      </w:pPr>
+    </w:lvl>
+    <w:lvl w:ilvl="4">
+      <w:start w:val="1"/>
+      <w:numFmt w:val="none"/>
+      <w:suff w:val="nothing"/>
+      <w:lvlText w:val=""/>
+      <w:lvlJc w:val="left"/>
+      <w:pPr>
+        <w:tabs>
+          <w:tab w:val="num" w:pos="1008"/>
+        </w:tabs>
+        <w:ind w:left="1008" w:hanging="1008"/>
+      </w:pPr>
+    </w:lvl>
+    <w:lvl w:ilvl="5">
+      <w:start w:val="1"/>
+      <w:numFmt w:val="none"/>
+      <w:suff w:val="nothing"/>
+      <w:lvlText w:val=""/>
+      <w:lvlJc w:val="left"/>
+      <w:pPr>
+        <w:tabs>
+          <w:tab w:val="num" w:pos="1152"/>
+        </w:tabs>
+        <w:ind w:left="1152" w:hanging="1152"/>
+      </w:pPr>
+    </w:lvl>
+    <w:lvl w:ilvl="6">
+      <w:start w:val="1"/>
+      <w:numFmt w:val="none"/>
+      <w:suff w:val="nothing"/>
+      <w:lvlText w:val=""/>
+      <w:lvlJc w:val="left"/>
+      <w:pPr>
+        <w:tabs>
+          <w:tab w:val="num" w:pos="1296"/>
+        </w:tabs>
+        <w:ind w:left="1296" w:hanging="1296"/>
+      </w:pPr>
+    </w:lvl>
+    <w:lvl w:ilvl="7">
+      <w:start w:val="1"/>
+      <w:numFmt w:val="none"/>
+      <w:suff w:val="nothing"/>
+      <w:lvlText w:val=""/>
+      <w:lvlJc w:val="left"/>
+      <w:pPr>
+        <w:tabs>
+          <w:tab w:val="num" w:pos="1440"/>
+        </w:tabs>
+        <w:ind w:left="1440" w:hanging="1440"/>
+      </w:pPr>
+    </w:lvl>
+    <w:lvl w:ilvl="8">
+      <w:start w:val="1"/>
+      <w:numFmt w:val="none"/>
+      <w:suff w:val="nothing"/>
+      <w:lvlText w:val=""/>
+      <w:lvlJc w:val="left"/>
+      <w:pPr>
+        <w:tabs>
+          <w:tab w:val="num" w:pos="1584"/>
+        </w:tabs>
+        <w:ind w:left="1584" w:hanging="1584"/>
+      </w:pPr>
+    </w:lvl>
+  </w:abstractNum>
   <w:num w:numId="1">
-    <w:abstractNumId w:val="0"/>
+    <w:abstractNumId w:val="1"/>
+  </w:num>
+  <w:num w:numId="2">
+    <w:abstractNumId w:val="2"/>
   </w:num>
 </w:numbering>
 </file>
 
 <file path=word/styles.xml><?xml version="1.0" encoding="utf-8"?>
-<w:styles xmlns:mc="http://schemas.openxmlformats.org/markup-compatibility/2006" xmlns:r="http://schemas.openxmlformats.org/officeDocument/2006/relationships" xmlns:w="http://schemas.openxmlformats.org/wordprocessingml/2006/main" xmlns:w14="http://schemas.microsoft.com/office/word/2010/wordml" xmlns:w15="http://schemas.microsoft.com/office/word/2012/wordml" xmlns:w16cid="http://schemas.microsoft.com/office/word/2016/wordml/cid" xmlns:w16se="http://schemas.microsoft.com/office/word/2015/wordml/symex" mc:Ignorable="w14 w15 w16se w16cid">
+<w:styles xmlns:w="http://schemas.openxmlformats.org/wordprocessingml/2006/main" xmlns:w14="http://schemas.microsoft.com/office/word/2010/wordml" xmlns:mc="http://schemas.openxmlformats.org/markup-compatibility/2006" mc:Ignorable="w14">
   <w:docDefaults>
     <w:rPrDefault>
       <w:rPr>
-        <w:rFonts w:ascii="Arial" w:eastAsia="Arial" w:hAnsi="Arial" w:cs="Arial"/>
+        <w:rFonts w:ascii="Arial" w:hAnsi="Arial" w:eastAsia="Arial" w:cs="Arial"/>
         <w:sz w:val="22"/>
         <w:szCs w:val="22"/>
         <w:lang w:val="en" w:eastAsia="en-CA" w:bidi="gu-IN"/>
       </w:rPr>
     </w:rPrDefault>
     <w:pPrDefault>
-      <w:pPr>
-        <w:spacing w:line="276" w:lineRule="auto"/>
-      </w:pPr>
+      <w:pPr/>
     </w:pPrDefault>
   </w:docDefaults>
   <w:latentStyles w:defLockedState="0" w:defUIPriority="99" w:defSemiHidden="0" w:defUnhideWhenUsed="0" w:defQFormat="0" w:count="375">
     <w:lsdException w:name="Normal" w:uiPriority="0" w:qFormat="1"/>
     <w:lsdException w:name="heading 1" w:uiPriority="9" w:qFormat="1"/>
-    <w:lsdException w:name="heading 2" w:semiHidden="1" w:uiPriority="9" w:unhideWhenUsed="1" w:qFormat="1"/>
-    <w:lsdException w:name="heading 3" w:semiHidden="1" w:uiPriority="9" w:unhideWhenUsed="1" w:qFormat="1"/>
-    <w:lsdException w:name="heading 4" w:semiHidden="1" w:uiPriority="9" w:unhideWhenUsed="1" w:qFormat="1"/>
-    <w:lsdException w:name="heading 5" w:semiHidden="1" w:uiPriority="9" w:unhideWhenUsed="1" w:qFormat="1"/>
-    <w:lsdException w:name="heading 6" w:semiHidden="1" w:uiPriority="9" w:unhideWhenUsed="1" w:qFormat="1"/>
-    <w:lsdException w:name="heading 7" w:semiHidden="1" w:uiPriority="9" w:unhideWhenUsed="1" w:qFormat="1"/>
-    <w:lsdException w:name="heading 8" w:semiHidden="1" w:uiPriority="9" w:unhideWhenUsed="1" w:qFormat="1"/>
-    <w:lsdException w:name="heading 9" w:semiHidden="1" w:uiPriority="9" w:unhideWhenUsed="1" w:qFormat="1"/>
+    <w:lsdException w:name="heading 2" w:uiPriority="9" w:semiHidden="1" w:unhideWhenUsed="1" w:qFormat="1"/>
+    <w:lsdException w:name="heading 3" w:uiPriority="9" w:semiHidden="1" w:unhideWhenUsed="1" w:qFormat="1"/>
+    <w:lsdException w:name="heading 4" w:uiPriority="9" w:semiHidden="1" w:unhideWhenUsed="1" w:qFormat="1"/>
+    <w:lsdException w:name="heading 5" w:uiPriority="9" w:semiHidden="1" w:unhideWhenUsed="1" w:qFormat="1"/>
+    <w:lsdException w:name="heading 6" w:uiPriority="9" w:semiHidden="1" w:unhideWhenUsed="1" w:qFormat="1"/>
+    <w:lsdException w:name="heading 7" w:uiPriority="9" w:semiHidden="1" w:unhideWhenUsed="1" w:qFormat="1"/>
+    <w:lsdException w:name="heading 8" w:uiPriority="9" w:semiHidden="1" w:unhideWhenUsed="1" w:qFormat="1"/>
+    <w:lsdException w:name="heading 9" w:uiPriority="9" w:semiHidden="1" w:unhideWhenUsed="1" w:qFormat="1"/>
     <w:lsdException w:name="index 1" w:semiHidden="1" w:unhideWhenUsed="1"/>
     <w:lsdException w:name="index 2" w:semiHidden="1" w:unhideWhenUsed="1"/>
     <w:lsdException w:name="index 3" w:semiHidden="1" w:unhideWhenUsed="1"/>
@@ -710,22 +841,22 @@
     <w:lsdException w:name="index 7" w:semiHidden="1" w:unhideWhenUsed="1"/>
     <w:lsdException w:name="index 8" w:semiHidden="1" w:unhideWhenUsed="1"/>
     <w:lsdException w:name="index 9" w:semiHidden="1" w:unhideWhenUsed="1"/>
-    <w:lsdException w:name="toc 1" w:semiHidden="1" w:uiPriority="39" w:unhideWhenUsed="1"/>
-    <w:lsdException w:name="toc 2" w:semiHidden="1" w:uiPriority="39" w:unhideWhenUsed="1"/>
-    <w:lsdException w:name="toc 3" w:semiHidden="1" w:uiPriority="39" w:unhideWhenUsed="1"/>
-    <w:lsdException w:name="toc 4" w:semiHidden="1" w:uiPriority="39" w:unhideWhenUsed="1"/>
-    <w:lsdException w:name="toc 5" w:semiHidden="1" w:uiPriority="39" w:unhideWhenUsed="1"/>
-    <w:lsdException w:name="toc 6" w:semiHidden="1" w:uiPriority="39" w:unhideWhenUsed="1"/>
-    <w:lsdException w:name="toc 7" w:semiHidden="1" w:uiPriority="39" w:unhideWhenUsed="1"/>
-    <w:lsdException w:name="toc 8" w:semiHidden="1" w:uiPriority="39" w:unhideWhenUsed="1"/>
-    <w:lsdException w:name="toc 9" w:semiHidden="1" w:uiPriority="39" w:unhideWhenUsed="1"/>
+    <w:lsdException w:name="toc 1" w:uiPriority="39" w:semiHidden="1" w:unhideWhenUsed="1"/>
+    <w:lsdException w:name="toc 2" w:uiPriority="39" w:semiHidden="1" w:unhideWhenUsed="1"/>
+    <w:lsdException w:name="toc 3" w:uiPriority="39" w:semiHidden="1" w:unhideWhenUsed="1"/>
+    <w:lsdException w:name="toc 4" w:uiPriority="39" w:semiHidden="1" w:unhideWhenUsed="1"/>
+    <w:lsdException w:name="toc 5" w:uiPriority="39" w:semiHidden="1" w:unhideWhenUsed="1"/>
+    <w:lsdException w:name="toc 6" w:uiPriority="39" w:semiHidden="1" w:unhideWhenUsed="1"/>
+    <w:lsdException w:name="toc 7" w:uiPriority="39" w:semiHidden="1" w:unhideWhenUsed="1"/>
+    <w:lsdException w:name="toc 8" w:uiPriority="39" w:semiHidden="1" w:unhideWhenUsed="1"/>
+    <w:lsdException w:name="toc 9" w:uiPriority="39" w:semiHidden="1" w:unhideWhenUsed="1"/>
     <w:lsdException w:name="Normal Indent" w:semiHidden="1" w:unhideWhenUsed="1"/>
     <w:lsdException w:name="footnote text" w:semiHidden="1" w:unhideWhenUsed="1"/>
     <w:lsdException w:name="annotation text" w:semiHidden="1" w:unhideWhenUsed="1"/>
     <w:lsdException w:name="header" w:semiHidden="1" w:unhideWhenUsed="1"/>
     <w:lsdException w:name="footer" w:semiHidden="1" w:unhideWhenUsed="1"/>
     <w:lsdException w:name="index heading" w:semiHidden="1" w:unhideWhenUsed="1"/>
-    <w:lsdException w:name="caption" w:semiHidden="1" w:uiPriority="35" w:unhideWhenUsed="1" w:qFormat="1"/>
+    <w:lsdException w:name="caption" w:uiPriority="35" w:semiHidden="1" w:unhideWhenUsed="1" w:qFormat="1"/>
     <w:lsdException w:name="table of figures" w:semiHidden="1" w:unhideWhenUsed="1"/>
     <w:lsdException w:name="envelope address" w:semiHidden="1" w:unhideWhenUsed="1"/>
     <w:lsdException w:name="envelope return" w:semiHidden="1" w:unhideWhenUsed="1"/>
@@ -756,7 +887,7 @@
     <w:lsdException w:name="Title" w:uiPriority="10" w:qFormat="1"/>
     <w:lsdException w:name="Closing" w:semiHidden="1" w:unhideWhenUsed="1"/>
     <w:lsdException w:name="Signature" w:semiHidden="1" w:unhideWhenUsed="1"/>
-    <w:lsdException w:name="Default Paragraph Font" w:semiHidden="1" w:uiPriority="1" w:unhideWhenUsed="1"/>
+    <w:lsdException w:name="Default Paragraph Font" w:uiPriority="1" w:semiHidden="1" w:unhideWhenUsed="1"/>
     <w:lsdException w:name="Body Text" w:semiHidden="1" w:unhideWhenUsed="1"/>
     <w:lsdException w:name="Body Text Indent" w:semiHidden="1" w:unhideWhenUsed="1"/>
     <w:lsdException w:name="List Continue" w:semiHidden="1" w:unhideWhenUsed="1"/>
@@ -956,8 +1087,8 @@
     <w:lsdException w:name="Subtle Reference" w:uiPriority="31" w:qFormat="1"/>
     <w:lsdException w:name="Intense Reference" w:uiPriority="32" w:qFormat="1"/>
     <w:lsdException w:name="Book Title" w:uiPriority="33" w:qFormat="1"/>
-    <w:lsdException w:name="Bibliography" w:semiHidden="1" w:uiPriority="37" w:unhideWhenUsed="1"/>
-    <w:lsdException w:name="TOC Heading" w:semiHidden="1" w:uiPriority="39" w:unhideWhenUsed="1" w:qFormat="1"/>
+    <w:lsdException w:name="Bibliography" w:uiPriority="37" w:semiHidden="1" w:unhideWhenUsed="1"/>
+    <w:lsdException w:name="TOC Heading" w:uiPriority="39" w:semiHidden="1" w:unhideWhenUsed="1" w:qFormat="1"/>
     <w:lsdException w:name="Plain Table 1" w:uiPriority="41"/>
     <w:lsdException w:name="Plain Table 2" w:uiPriority="42"/>
     <w:lsdException w:name="Plain Table 3" w:uiPriority="43"/>
@@ -1067,12 +1198,25 @@
     <w:lsdException w:name="Hashtag" w:semiHidden="1" w:unhideWhenUsed="1"/>
     <w:lsdException w:name="Unresolved Mention" w:semiHidden="1" w:unhideWhenUsed="1"/>
   </w:latentStyles>
-  <w:style w:type="paragraph" w:default="1" w:styleId="Normal">
+  <w:style w:type="paragraph" w:styleId="Normal" w:default="1">
     <w:name w:val="Normal"/>
     <w:qFormat/>
+    <w:pPr>
+      <w:widowControl/>
+      <w:bidi w:val="0"/>
+      <w:spacing w:lineRule="auto" w:line="276"/>
+      <w:jc w:val="left"/>
+    </w:pPr>
+    <w:rPr>
+      <w:rFonts w:ascii="Arial" w:hAnsi="Arial" w:eastAsia="Arial" w:cs="Arial"/>
+      <w:color w:val="auto"/>
+      <w:sz w:val="22"/>
+      <w:szCs w:val="22"/>
+      <w:lang w:val="en" w:eastAsia="en-CA" w:bidi="gu-IN"/>
+    </w:rPr>
   </w:style>
   <w:style w:type="paragraph" w:styleId="Heading1">
-    <w:name w:val="heading 1"/>
+    <w:name w:val="Heading 1"/>
     <w:basedOn w:val="Normal"/>
     <w:next w:val="Normal"/>
     <w:uiPriority w:val="9"/>
@@ -1089,7 +1233,7 @@
     </w:rPr>
   </w:style>
   <w:style w:type="paragraph" w:styleId="Heading2">
-    <w:name w:val="heading 2"/>
+    <w:name w:val="Heading 2"/>
     <w:basedOn w:val="Normal"/>
     <w:next w:val="Normal"/>
     <w:uiPriority w:val="9"/>
@@ -1108,7 +1252,7 @@
     </w:rPr>
   </w:style>
   <w:style w:type="paragraph" w:styleId="Heading3">
-    <w:name w:val="heading 3"/>
+    <w:name w:val="Heading 3"/>
     <w:basedOn w:val="Normal"/>
     <w:next w:val="Normal"/>
     <w:uiPriority w:val="9"/>
@@ -1128,7 +1272,7 @@
     </w:rPr>
   </w:style>
   <w:style w:type="paragraph" w:styleId="Heading4">
-    <w:name w:val="heading 4"/>
+    <w:name w:val="Heading 4"/>
     <w:basedOn w:val="Normal"/>
     <w:next w:val="Normal"/>
     <w:uiPriority w:val="9"/>
@@ -1148,7 +1292,7 @@
     </w:rPr>
   </w:style>
   <w:style w:type="paragraph" w:styleId="Heading5">
-    <w:name w:val="heading 5"/>
+    <w:name w:val="Heading 5"/>
     <w:basedOn w:val="Normal"/>
     <w:next w:val="Normal"/>
     <w:uiPriority w:val="9"/>
@@ -1166,7 +1310,7 @@
     </w:rPr>
   </w:style>
   <w:style w:type="paragraph" w:styleId="Heading6">
-    <w:name w:val="heading 6"/>
+    <w:name w:val="Heading 6"/>
     <w:basedOn w:val="Normal"/>
     <w:next w:val="Normal"/>
     <w:uiPriority w:val="9"/>
@@ -1184,9 +1328,184 @@
       <w:color w:val="666666"/>
     </w:rPr>
   </w:style>
-  <w:style w:type="character" w:default="1" w:styleId="DefaultParagraphFont">
+  <w:style w:type="character" w:styleId="DefaultParagraphFont" w:default="1">
     <w:name w:val="Default Paragraph Font"/>
     <w:uiPriority w:val="1"/>
+    <w:semiHidden/>
+    <w:unhideWhenUsed/>
+    <w:qFormat/>
+    <w:rPr/>
+  </w:style>
+  <w:style w:type="character" w:styleId="ListLabel1">
+    <w:name w:val="ListLabel 1"/>
+    <w:qFormat/>
+    <w:rPr>
+      <w:sz w:val="24"/>
+      <w:u w:val="none"/>
+    </w:rPr>
+  </w:style>
+  <w:style w:type="character" w:styleId="ListLabel2">
+    <w:name w:val="ListLabel 2"/>
+    <w:qFormat/>
+    <w:rPr>
+      <w:u w:val="none"/>
+    </w:rPr>
+  </w:style>
+  <w:style w:type="character" w:styleId="ListLabel3">
+    <w:name w:val="ListLabel 3"/>
+    <w:qFormat/>
+    <w:rPr>
+      <w:u w:val="none"/>
+    </w:rPr>
+  </w:style>
+  <w:style w:type="character" w:styleId="ListLabel4">
+    <w:name w:val="ListLabel 4"/>
+    <w:qFormat/>
+    <w:rPr>
+      <w:u w:val="none"/>
+    </w:rPr>
+  </w:style>
+  <w:style w:type="character" w:styleId="ListLabel5">
+    <w:name w:val="ListLabel 5"/>
+    <w:qFormat/>
+    <w:rPr>
+      <w:u w:val="none"/>
+    </w:rPr>
+  </w:style>
+  <w:style w:type="character" w:styleId="ListLabel6">
+    <w:name w:val="ListLabel 6"/>
+    <w:qFormat/>
+    <w:rPr>
+      <w:u w:val="none"/>
+    </w:rPr>
+  </w:style>
+  <w:style w:type="character" w:styleId="ListLabel7">
+    <w:name w:val="ListLabel 7"/>
+    <w:qFormat/>
+    <w:rPr>
+      <w:u w:val="none"/>
+    </w:rPr>
+  </w:style>
+  <w:style w:type="character" w:styleId="ListLabel8">
+    <w:name w:val="ListLabel 8"/>
+    <w:qFormat/>
+    <w:rPr>
+      <w:u w:val="none"/>
+    </w:rPr>
+  </w:style>
+  <w:style w:type="character" w:styleId="ListLabel9">
+    <w:name w:val="ListLabel 9"/>
+    <w:qFormat/>
+    <w:rPr>
+      <w:u w:val="none"/>
+    </w:rPr>
+  </w:style>
+  <w:style w:type="paragraph" w:styleId="Heading">
+    <w:name w:val="Heading"/>
+    <w:basedOn w:val="Normal"/>
+    <w:next w:val="TextBody"/>
+    <w:qFormat/>
+    <w:pPr>
+      <w:keepNext/>
+      <w:spacing w:before="240" w:after="120"/>
+    </w:pPr>
+    <w:rPr>
+      <w:rFonts w:ascii="Liberation Sans" w:hAnsi="Liberation Sans" w:eastAsia="Tahoma" w:cs="Lohit Devanagari"/>
+      <w:sz w:val="28"/>
+      <w:szCs w:val="28"/>
+    </w:rPr>
+  </w:style>
+  <w:style w:type="paragraph" w:styleId="TextBody">
+    <w:name w:val="Text Body"/>
+    <w:basedOn w:val="Normal"/>
+    <w:pPr>
+      <w:spacing w:lineRule="auto" w:line="288" w:before="0" w:after="140"/>
+    </w:pPr>
+    <w:rPr/>
+  </w:style>
+  <w:style w:type="paragraph" w:styleId="List">
+    <w:name w:val="List"/>
+    <w:basedOn w:val="TextBody"/>
+    <w:pPr/>
+    <w:rPr>
+      <w:rFonts w:cs="Lohit Devanagari"/>
+    </w:rPr>
+  </w:style>
+  <w:style w:type="paragraph" w:styleId="Caption">
+    <w:name w:val="Caption"/>
+    <w:basedOn w:val="Normal"/>
+    <w:qFormat/>
+    <w:pPr>
+      <w:suppressLineNumbers/>
+      <w:spacing w:before="120" w:after="120"/>
+    </w:pPr>
+    <w:rPr>
+      <w:rFonts w:cs="Lohit Devanagari"/>
+      <w:i/>
+      <w:iCs/>
+      <w:sz w:val="24"/>
+      <w:szCs w:val="24"/>
+    </w:rPr>
+  </w:style>
+  <w:style w:type="paragraph" w:styleId="Index">
+    <w:name w:val="Index"/>
+    <w:basedOn w:val="Normal"/>
+    <w:qFormat/>
+    <w:pPr>
+      <w:suppressLineNumbers/>
+    </w:pPr>
+    <w:rPr>
+      <w:rFonts w:cs="Lohit Devanagari"/>
+    </w:rPr>
+  </w:style>
+  <w:style w:type="paragraph" w:styleId="Title">
+    <w:name w:val="Title"/>
+    <w:basedOn w:val="Normal"/>
+    <w:next w:val="Normal"/>
+    <w:uiPriority w:val="10"/>
+    <w:qFormat/>
+    <w:pPr>
+      <w:keepNext/>
+      <w:keepLines/>
+      <w:spacing w:before="0" w:after="60"/>
+    </w:pPr>
+    <w:rPr>
+      <w:sz w:val="52"/>
+      <w:szCs w:val="52"/>
+    </w:rPr>
+  </w:style>
+  <w:style w:type="paragraph" w:styleId="Subtitle">
+    <w:name w:val="Subtitle"/>
+    <w:basedOn w:val="Normal"/>
+    <w:next w:val="Normal"/>
+    <w:uiPriority w:val="11"/>
+    <w:qFormat/>
+    <w:pPr>
+      <w:keepNext/>
+      <w:keepLines/>
+      <w:spacing w:before="0" w:after="320"/>
+    </w:pPr>
+    <w:rPr>
+      <w:color w:val="666666"/>
+      <w:sz w:val="30"/>
+      <w:szCs w:val="30"/>
+    </w:rPr>
+  </w:style>
+  <w:style w:type="paragraph" w:styleId="Header">
+    <w:name w:val="Header"/>
+    <w:basedOn w:val="Normal"/>
+    <w:pPr/>
+    <w:rPr/>
+  </w:style>
+  <w:style w:type="paragraph" w:styleId="Footer">
+    <w:name w:val="Footer"/>
+    <w:basedOn w:val="Normal"/>
+    <w:pPr/>
+    <w:rPr/>
+  </w:style>
+  <w:style w:type="numbering" w:styleId="NoList" w:default="1">
+    <w:name w:val="No List"/>
+    <w:uiPriority w:val="99"/>
     <w:semiHidden/>
     <w:unhideWhenUsed/>
   </w:style>
@@ -1204,45 +1523,6 @@
         <w:right w:w="108" w:type="dxa"/>
       </w:tblCellMar>
     </w:tblPr>
-  </w:style>
-  <w:style w:type="numbering" w:default="1" w:styleId="NoList">
-    <w:name w:val="No List"/>
-    <w:uiPriority w:val="99"/>
-    <w:semiHidden/>
-    <w:unhideWhenUsed/>
-  </w:style>
-  <w:style w:type="paragraph" w:styleId="Title">
-    <w:name w:val="Title"/>
-    <w:basedOn w:val="Normal"/>
-    <w:next w:val="Normal"/>
-    <w:uiPriority w:val="10"/>
-    <w:qFormat/>
-    <w:pPr>
-      <w:keepNext/>
-      <w:keepLines/>
-      <w:spacing w:after="60"/>
-    </w:pPr>
-    <w:rPr>
-      <w:sz w:val="52"/>
-      <w:szCs w:val="52"/>
-    </w:rPr>
-  </w:style>
-  <w:style w:type="paragraph" w:styleId="Subtitle">
-    <w:name w:val="Subtitle"/>
-    <w:basedOn w:val="Normal"/>
-    <w:next w:val="Normal"/>
-    <w:uiPriority w:val="11"/>
-    <w:qFormat/>
-    <w:pPr>
-      <w:keepNext/>
-      <w:keepLines/>
-      <w:spacing w:after="320"/>
-    </w:pPr>
-    <w:rPr>
-      <w:color w:val="666666"/>
-      <w:sz w:val="30"/>
-      <w:szCs w:val="30"/>
-    </w:rPr>
   </w:style>
 </w:styles>
 </file>

</xml_diff>